<commit_message>
documentation pour les comparaisons de mains disponible ;)
</commit_message>
<xml_diff>
--- a/Round_combination_Handcombination.docx
+++ b/Round_combination_Handcombination.docx
@@ -4,87 +4,93 @@
   <w:body>
     <w:p>
       <w:r>
-        <w:t xml:space="preserve">Mode d’emploi fonctions des modules Round, Combination, </w:t>
-      </w:r>
-      <w:proofErr w:type="spellStart"/>
-      <w:r>
-        <w:t>HandCombination</w:t>
-      </w:r>
-      <w:proofErr w:type="spellEnd"/>
+        <w:t>Mode d’emploi fonctions des modules Round, Combination, HandCombination</w:t>
+      </w:r>
     </w:p>
     <w:p/>
     <w:p>
-      <w:r>
-        <w:t xml:space="preserve">Il y a 10 fonctions qui vérifient chacune la présence d’une combinaison dans l’addition d’un </w:t>
-      </w:r>
-      <w:proofErr w:type="spellStart"/>
-      <w:r>
-        <w:t>board</w:t>
-      </w:r>
-      <w:proofErr w:type="spellEnd"/>
-      <w:r>
-        <w:t xml:space="preserve"> et d’une main</w:t>
+      <w:pPr>
+        <w:rPr>
+          <w:u w:val="single"/>
+        </w:rPr>
+      </w:pPr>
+      <w:r>
+        <w:rPr>
+          <w:u w:val="single"/>
+        </w:rPr>
+        <w:t xml:space="preserve">Une HandCombination est </w:t>
+      </w:r>
+      <w:r>
+        <w:rPr>
+          <w:u w:val="single"/>
+        </w:rPr>
+        <w:t xml:space="preserve">un objet constitué d’une liste qui contient : Une combinaison, les cartes les plus hautes qui complètent la combinaison </w:t>
+      </w:r>
+    </w:p>
+    <w:p>
+      <w:r>
+        <w:t>Ex : [Combinaison paire de 2, Roi de cœur, Dame de pique, 9 de pique]</w:t>
+      </w:r>
+    </w:p>
+    <w:p>
+      <w:r>
+        <w:t>On a bien les 5 cartes les plus avantageuses pour sa main.</w:t>
       </w:r>
     </w:p>
     <w:p/>
     <w:p>
-      <w:proofErr w:type="spellStart"/>
-      <w:r>
-        <w:t>Is_royal_flush</w:t>
-      </w:r>
-      <w:proofErr w:type="spellEnd"/>
-      <w:r>
-        <w:t>(</w:t>
-      </w:r>
-      <w:proofErr w:type="spellStart"/>
-      <w:proofErr w:type="gramStart"/>
-      <w:r>
-        <w:t>board,hand</w:t>
-      </w:r>
-      <w:proofErr w:type="spellEnd"/>
-      <w:proofErr w:type="gramEnd"/>
-      <w:r>
-        <w:t>)</w:t>
-      </w:r>
-    </w:p>
-    <w:p>
-      <w:proofErr w:type="spellStart"/>
-      <w:r>
-        <w:t>Is_straight_flush</w:t>
-      </w:r>
-      <w:proofErr w:type="spellEnd"/>
-      <w:r>
-        <w:t>(</w:t>
-      </w:r>
-      <w:proofErr w:type="spellStart"/>
-      <w:proofErr w:type="gramStart"/>
-      <w:r>
-        <w:t>board,hand</w:t>
-      </w:r>
-      <w:proofErr w:type="spellEnd"/>
-      <w:proofErr w:type="gramEnd"/>
-      <w:r>
-        <w:t>)</w:t>
-      </w:r>
-    </w:p>
-    <w:p>
-      <w:proofErr w:type="spellStart"/>
-      <w:r>
-        <w:t>Is_four_of_a_kind</w:t>
-      </w:r>
-      <w:proofErr w:type="spellEnd"/>
-      <w:r>
-        <w:t>(</w:t>
-      </w:r>
-      <w:proofErr w:type="spellStart"/>
-      <w:proofErr w:type="gramStart"/>
-      <w:r>
-        <w:t>board,hand</w:t>
-      </w:r>
-      <w:proofErr w:type="spellEnd"/>
-      <w:proofErr w:type="gramEnd"/>
-      <w:r>
-        <w:t>)</w:t>
+      <w:pPr>
+        <w:rPr>
+          <w:u w:val="single"/>
+        </w:rPr>
+      </w:pPr>
+      <w:r>
+        <w:rPr>
+          <w:u w:val="single"/>
+        </w:rPr>
+        <w:t>Une Combination est un objet qui a pour type "pair", "full_house" ou autre combinaison …</w:t>
+      </w:r>
+    </w:p>
+    <w:p>
+      <w:r>
+        <w:t>Le high va etre un objet Card qui décrit la hauteur de la combinaison.</w:t>
+      </w:r>
+    </w:p>
+    <w:p>
+      <w:r>
+        <w:t>Par ex si type = "straight" et high = Card("spade", "5") on a une quinte hauteur 5</w:t>
+      </w:r>
+    </w:p>
+    <w:p>
+      <w:r>
+        <w:t xml:space="preserve">La valeur second doit etre précisée seulement pour les two_pairs et les full_house. Pour les two pair ça represente la paire la plus basse, pour les full house ça représente la paire. </w:t>
+      </w:r>
+    </w:p>
+    <w:p>
+      <w:r>
+        <w:t>La liste cards ne doit etre précisée que lors du cas d’un full_house, elle permet de comparer 2 full houses qui auraient une carte haute similaire.</w:t>
+      </w:r>
+    </w:p>
+    <w:p/>
+    <w:p>
+      <w:r>
+        <w:t>Il y a 10 fonctions qui vérifient chacune la présence d’une combinaison dans l’addition d’un board et d’une main</w:t>
+      </w:r>
+    </w:p>
+    <w:p/>
+    <w:p>
+      <w:r>
+        <w:t>Is_royal_flush(board,hand)</w:t>
+      </w:r>
+    </w:p>
+    <w:p>
+      <w:r>
+        <w:t>Is_straight_flush(board,hand)</w:t>
+      </w:r>
+    </w:p>
+    <w:p>
+      <w:r>
+        <w:t>Is_four_of_a_kind(board,hand)</w:t>
       </w:r>
     </w:p>
     <w:p>
@@ -95,55 +101,28 @@
     <w:p/>
     <w:p>
       <w:r>
-        <w:t xml:space="preserve">Ces fonctions renvoient soit False si la combinaison n’est pas présente dans l’addition du </w:t>
-      </w:r>
-      <w:proofErr w:type="spellStart"/>
-      <w:r>
-        <w:t>board</w:t>
-      </w:r>
-      <w:proofErr w:type="spellEnd"/>
-      <w:r>
-        <w:t xml:space="preserve"> et de la hand, si c’est le cas elles renvoient un </w:t>
-      </w:r>
-      <w:proofErr w:type="gramStart"/>
-      <w:r>
-        <w:t>tuple ,</w:t>
-      </w:r>
-      <w:proofErr w:type="gramEnd"/>
-      <w:r>
-        <w:t xml:space="preserve"> (</w:t>
-      </w:r>
-      <w:proofErr w:type="spellStart"/>
-      <w:r>
-        <w:t>True</w:t>
-      </w:r>
-      <w:proofErr w:type="spellEnd"/>
-      <w:r>
-        <w:t xml:space="preserve">, </w:t>
-      </w:r>
-      <w:proofErr w:type="spellStart"/>
-      <w:r>
-        <w:t>HandCombination</w:t>
-      </w:r>
-      <w:proofErr w:type="spellEnd"/>
-      <w:r>
-        <w:t>)</w:t>
+        <w:t>Ces fonctions renvoient soit False si la combinaison n’est pas présente dans l’addition du board et de la hand, si c’est le cas elles renvoient un tuple , (True, HandCombination)</w:t>
       </w:r>
     </w:p>
     <w:p/>
     <w:p>
       <w:r>
-        <w:t xml:space="preserve">Une </w:t>
-      </w:r>
-      <w:proofErr w:type="spellStart"/>
-      <w:r>
-        <w:t>HandCombination</w:t>
-      </w:r>
-      <w:proofErr w:type="spellEnd"/>
-      <w:r>
-        <w:t xml:space="preserve"> est </w:t>
-      </w:r>
-    </w:p>
+        <w:t>La fonction : get_best_combination(board, hand) renvoie la meilleure HandCombination possible avec les valeurs entrées.</w:t>
+      </w:r>
+    </w:p>
+    <w:p/>
+    <w:p>
+      <w:r>
+        <w:t>Les méthodes __lt__  __mt__ et __eq__ ont été redéfinies sur les Card, Combination, HandCombination ce qui permet d’utiliser les opérateurs &gt; &lt; == sur ces objets afin de comparer leurs valeurs.</w:t>
+      </w:r>
+    </w:p>
+    <w:p/>
+    <w:p>
+      <w:r>
+        <w:t xml:space="preserve">Si vous manquez de précisions passez discord je réécrirai sur ce papier :3 </w:t>
+      </w:r>
+    </w:p>
+    <w:p/>
     <w:sectPr>
       <w:pgSz w:w="11906" w:h="16838"/>
       <w:pgMar w:top="1417" w:right="1417" w:bottom="1417" w:left="1417" w:header="708" w:footer="708" w:gutter="0"/>

</xml_diff>